<commit_message>
manual de usuario ejemplos
</commit_message>
<xml_diff>
--- a/Manual de Usuario para la creación de ejemplos.docx
+++ b/Manual de Usuario para la creación de ejemplos.docx
@@ -135,10 +135,10 @@
           <w:lang w:val="es-US" w:eastAsia="es-US"/>
         </w:rPr>
         <w:drawing>
-          <wp:inline distT="0" distB="0" distL="0" distR="0" wp14:anchorId="64BD58F6" wp14:editId="4F0AB247">
-            <wp:extent cx="5041127" cy="2658995"/>
-            <wp:effectExtent l="0" t="0" r="7620" b="8255"/>
-            <wp:docPr id="26" name="Imagen 26"/>
+          <wp:inline distT="0" distB="0" distL="0" distR="0" wp14:anchorId="568F9D11" wp14:editId="14B8E31B">
+            <wp:extent cx="4802588" cy="2598844"/>
+            <wp:effectExtent l="0" t="0" r="0" b="0"/>
+            <wp:docPr id="11" name="Imagen 11"/>
             <wp:cNvGraphicFramePr>
               <a:graphicFrameLocks xmlns:a="http://schemas.openxmlformats.org/drawingml/2006/main" noChangeAspect="1"/>
             </wp:cNvGraphicFramePr>
@@ -151,13 +151,13 @@
                   </pic:nvPicPr>
                   <pic:blipFill rotWithShape="1">
                     <a:blip r:embed="rId5"/>
-                    <a:srcRect l="23665" t="28732" r="24768" b="22888"/>
+                    <a:srcRect l="23665" t="26712" r="24484" b="23383"/>
                     <a:stretch/>
                   </pic:blipFill>
                   <pic:spPr bwMode="auto">
                     <a:xfrm>
                       <a:off x="0" y="0"/>
-                      <a:ext cx="5080701" cy="2679869"/>
+                      <a:ext cx="4829588" cy="2613454"/>
                     </a:xfrm>
                     <a:prstGeom prst="rect">
                       <a:avLst/>
@@ -180,12 +180,6 @@
     </w:p>
     <w:p>
       <w:pPr>
-        <w:ind w:firstLine="0"/>
-        <w:jc w:val="center"/>
-      </w:pPr>
-    </w:p>
-    <w:p>
-      <w:pPr>
         <w:pStyle w:val="Prrafodelista"/>
         <w:numPr>
           <w:ilvl w:val="0"/>
@@ -220,9 +214,9 @@
         </w:rPr>
         <w:lastRenderedPageBreak/>
         <w:drawing>
-          <wp:inline distT="0" distB="0" distL="0" distR="0" wp14:anchorId="6866309F" wp14:editId="33643401">
-            <wp:extent cx="5176300" cy="2751209"/>
-            <wp:effectExtent l="0" t="0" r="5715" b="0"/>
+          <wp:inline distT="0" distB="0" distL="0" distR="0" wp14:anchorId="2CEB4CFC" wp14:editId="2454C445">
+            <wp:extent cx="5069434" cy="2879086"/>
+            <wp:effectExtent l="0" t="0" r="0" b="0"/>
             <wp:docPr id="1" name="Imagen 1"/>
             <wp:cNvGraphicFramePr>
               <a:graphicFrameLocks xmlns:a="http://schemas.openxmlformats.org/drawingml/2006/main" noChangeAspect="1"/>
@@ -236,13 +230,13 @@
                   </pic:nvPicPr>
                   <pic:blipFill rotWithShape="1">
                     <a:blip r:embed="rId6"/>
-                    <a:srcRect l="23380" t="26211" r="24909" b="24905"/>
+                    <a:srcRect l="21247" t="27589" r="22705" b="19318"/>
                     <a:stretch/>
                   </pic:blipFill>
                   <pic:spPr bwMode="auto">
                     <a:xfrm>
                       <a:off x="0" y="0"/>
-                      <a:ext cx="5193025" cy="2760098"/>
+                      <a:ext cx="5104154" cy="2898804"/>
                     </a:xfrm>
                     <a:prstGeom prst="rect">
                       <a:avLst/>
@@ -310,10 +304,10 @@
           <w:lang w:val="es-US" w:eastAsia="es-US"/>
         </w:rPr>
         <w:drawing>
-          <wp:inline distT="0" distB="0" distL="0" distR="0" wp14:anchorId="262BE7F3" wp14:editId="7D6E2A18">
-            <wp:extent cx="5046842" cy="2882189"/>
-            <wp:effectExtent l="0" t="0" r="1905" b="0"/>
-            <wp:docPr id="27" name="Imagen 27"/>
+          <wp:inline distT="0" distB="0" distL="0" distR="0" wp14:anchorId="221DEFC9" wp14:editId="183A9659">
+            <wp:extent cx="5336033" cy="3692105"/>
+            <wp:effectExtent l="0" t="0" r="0" b="3810"/>
+            <wp:docPr id="48" name="Imagen 48"/>
             <wp:cNvGraphicFramePr>
               <a:graphicFrameLocks xmlns:a="http://schemas.openxmlformats.org/drawingml/2006/main" noChangeAspect="1"/>
             </wp:cNvGraphicFramePr>
@@ -326,13 +320,13 @@
                   </pic:nvPicPr>
                   <pic:blipFill rotWithShape="1">
                     <a:blip r:embed="rId7"/>
-                    <a:srcRect l="22292" t="20172" r="23617" b="24885"/>
+                    <a:srcRect l="29516" t="20778" r="27602" b="26450"/>
                     <a:stretch/>
                   </pic:blipFill>
                   <pic:spPr bwMode="auto">
                     <a:xfrm>
                       <a:off x="0" y="0"/>
-                      <a:ext cx="5089052" cy="2906295"/>
+                      <a:ext cx="5358090" cy="3707367"/>
                     </a:xfrm>
                     <a:prstGeom prst="rect">
                       <a:avLst/>
@@ -355,18 +349,6 @@
     </w:p>
     <w:p>
       <w:pPr>
-        <w:ind w:firstLine="0"/>
-        <w:jc w:val="center"/>
-      </w:pPr>
-    </w:p>
-    <w:p>
-      <w:pPr>
-        <w:ind w:firstLine="0"/>
-        <w:jc w:val="center"/>
-      </w:pPr>
-    </w:p>
-    <w:p>
-      <w:pPr>
         <w:pStyle w:val="Ttulo4"/>
       </w:pPr>
       <w:r>
@@ -391,16 +373,17 @@
         <w:ind w:firstLine="0"/>
         <w:jc w:val="center"/>
       </w:pPr>
+      <w:bookmarkStart w:id="0" w:name="_GoBack"/>
       <w:r>
         <w:rPr>
           <w:noProof/>
           <w:lang w:val="es-US" w:eastAsia="es-US"/>
         </w:rPr>
         <w:drawing>
-          <wp:inline distT="0" distB="0" distL="0" distR="0" wp14:anchorId="49A54401" wp14:editId="642EC97B">
-            <wp:extent cx="5041127" cy="2658995"/>
-            <wp:effectExtent l="0" t="0" r="7620" b="8255"/>
-            <wp:docPr id="2" name="Imagen 2"/>
+          <wp:inline distT="0" distB="0" distL="0" distR="0" wp14:anchorId="51893CA0" wp14:editId="18E7B4A6">
+            <wp:extent cx="4802588" cy="2598844"/>
+            <wp:effectExtent l="0" t="0" r="0" b="0"/>
+            <wp:docPr id="20" name="Imagen 20"/>
             <wp:cNvGraphicFramePr>
               <a:graphicFrameLocks xmlns:a="http://schemas.openxmlformats.org/drawingml/2006/main" noChangeAspect="1"/>
             </wp:cNvGraphicFramePr>
@@ -413,13 +396,13 @@
                   </pic:nvPicPr>
                   <pic:blipFill rotWithShape="1">
                     <a:blip r:embed="rId5"/>
-                    <a:srcRect l="23665" t="28732" r="24768" b="22888"/>
+                    <a:srcRect l="23665" t="26712" r="24484" b="23383"/>
                     <a:stretch/>
                   </pic:blipFill>
                   <pic:spPr bwMode="auto">
                     <a:xfrm>
                       <a:off x="0" y="0"/>
-                      <a:ext cx="5080701" cy="2679869"/>
+                      <a:ext cx="4829588" cy="2613454"/>
                     </a:xfrm>
                     <a:prstGeom prst="rect">
                       <a:avLst/>
@@ -439,6 +422,7 @@
           </wp:inline>
         </w:drawing>
       </w:r>
+      <w:bookmarkEnd w:id="0"/>
     </w:p>
     <w:p>
       <w:pPr>
@@ -478,10 +462,10 @@
           <w:lang w:val="es-US" w:eastAsia="es-US"/>
         </w:rPr>
         <w:drawing>
-          <wp:inline distT="0" distB="0" distL="0" distR="0" wp14:anchorId="71F45BD5" wp14:editId="4673E6A6">
-            <wp:extent cx="5176300" cy="2751209"/>
-            <wp:effectExtent l="0" t="0" r="5715" b="0"/>
-            <wp:docPr id="3" name="Imagen 3"/>
+          <wp:inline distT="0" distB="0" distL="0" distR="0" wp14:anchorId="3510E4A5" wp14:editId="32327649">
+            <wp:extent cx="5025542" cy="2683087"/>
+            <wp:effectExtent l="0" t="0" r="3810" b="3175"/>
+            <wp:docPr id="28" name="Imagen 28"/>
             <wp:cNvGraphicFramePr>
               <a:graphicFrameLocks xmlns:a="http://schemas.openxmlformats.org/drawingml/2006/main" noChangeAspect="1"/>
             </wp:cNvGraphicFramePr>
@@ -493,14 +477,14 @@
                     <pic:cNvPicPr/>
                   </pic:nvPicPr>
                   <pic:blipFill rotWithShape="1">
-                    <a:blip r:embed="rId6"/>
-                    <a:srcRect l="23380" t="26211" r="24909" b="24905"/>
+                    <a:blip r:embed="rId8"/>
+                    <a:srcRect l="21249" t="28052" r="22835" b="18850"/>
                     <a:stretch/>
                   </pic:blipFill>
                   <pic:spPr bwMode="auto">
                     <a:xfrm>
                       <a:off x="0" y="0"/>
-                      <a:ext cx="5193025" cy="2760098"/>
+                      <a:ext cx="5043079" cy="2692450"/>
                     </a:xfrm>
                     <a:prstGeom prst="rect">
                       <a:avLst/>
@@ -542,13 +526,7 @@
         <w:rPr>
           <w:i/>
         </w:rPr>
-        <w:t>Greeting</w:t>
-      </w:r>
-      <w:r>
-        <w:rPr>
-          <w:i/>
-        </w:rPr>
-        <w:t xml:space="preserve"> </w:t>
+        <w:t xml:space="preserve">Greeting </w:t>
       </w:r>
       <w:r>
         <w:t>agregar las instancias básicas de los atributos de las clases.</w:t>
@@ -566,10 +544,10 @@
         </w:rPr>
         <w:lastRenderedPageBreak/>
         <w:drawing>
-          <wp:inline distT="0" distB="0" distL="0" distR="0" wp14:anchorId="67645A46" wp14:editId="0FE825D2">
-            <wp:extent cx="5046842" cy="2882189"/>
-            <wp:effectExtent l="0" t="0" r="1905" b="0"/>
-            <wp:docPr id="4" name="Imagen 4"/>
+          <wp:inline distT="0" distB="0" distL="0" distR="0" wp14:anchorId="31002BE4" wp14:editId="7154473A">
+            <wp:extent cx="4589253" cy="4029182"/>
+            <wp:effectExtent l="0" t="0" r="1905" b="9525"/>
+            <wp:docPr id="47" name="Imagen 47"/>
             <wp:cNvGraphicFramePr>
               <a:graphicFrameLocks xmlns:a="http://schemas.openxmlformats.org/drawingml/2006/main" noChangeAspect="1"/>
             </wp:cNvGraphicFramePr>
@@ -581,14 +559,14 @@
                     <pic:cNvPicPr/>
                   </pic:nvPicPr>
                   <pic:blipFill rotWithShape="1">
-                    <a:blip r:embed="rId7"/>
-                    <a:srcRect l="22292" t="20172" r="23617" b="24885"/>
+                    <a:blip r:embed="rId9"/>
+                    <a:srcRect l="27981" t="20231" r="29293" b="13049"/>
                     <a:stretch/>
                   </pic:blipFill>
                   <pic:spPr bwMode="auto">
                     <a:xfrm>
                       <a:off x="0" y="0"/>
-                      <a:ext cx="5089052" cy="2906295"/>
+                      <a:ext cx="4597137" cy="4036104"/>
                     </a:xfrm>
                     <a:prstGeom prst="rect">
                       <a:avLst/>
@@ -646,10 +624,10 @@
           <w:lang w:val="es-US" w:eastAsia="es-US"/>
         </w:rPr>
         <w:drawing>
-          <wp:inline distT="0" distB="0" distL="0" distR="0" wp14:anchorId="2481EE8B" wp14:editId="27A90F5B">
-            <wp:extent cx="5041127" cy="2658995"/>
-            <wp:effectExtent l="0" t="0" r="7620" b="8255"/>
-            <wp:docPr id="5" name="Imagen 5"/>
+          <wp:inline distT="0" distB="0" distL="0" distR="0" wp14:anchorId="4EEB5C79" wp14:editId="3647639A">
+            <wp:extent cx="4802588" cy="2598844"/>
+            <wp:effectExtent l="0" t="0" r="0" b="0"/>
+            <wp:docPr id="38" name="Imagen 38"/>
             <wp:cNvGraphicFramePr>
               <a:graphicFrameLocks xmlns:a="http://schemas.openxmlformats.org/drawingml/2006/main" noChangeAspect="1"/>
             </wp:cNvGraphicFramePr>
@@ -662,13 +640,13 @@
                   </pic:nvPicPr>
                   <pic:blipFill rotWithShape="1">
                     <a:blip r:embed="rId5"/>
-                    <a:srcRect l="23665" t="28732" r="24768" b="22888"/>
+                    <a:srcRect l="23665" t="26712" r="24484" b="23383"/>
                     <a:stretch/>
                   </pic:blipFill>
                   <pic:spPr bwMode="auto">
                     <a:xfrm>
                       <a:off x="0" y="0"/>
-                      <a:ext cx="5080701" cy="2679869"/>
+                      <a:ext cx="4829588" cy="2613454"/>
                     </a:xfrm>
                     <a:prstGeom prst="rect">
                       <a:avLst/>
@@ -704,6 +682,7 @@
         </w:numPr>
       </w:pPr>
       <w:r>
+        <w:lastRenderedPageBreak/>
         <w:t xml:space="preserve">Dar el nombre a la clase con </w:t>
       </w:r>
       <w:r>
@@ -726,12 +705,11 @@
           <w:noProof/>
           <w:lang w:val="es-US" w:eastAsia="es-US"/>
         </w:rPr>
-        <w:lastRenderedPageBreak/>
         <w:drawing>
-          <wp:inline distT="0" distB="0" distL="0" distR="0" wp14:anchorId="1BBEED21" wp14:editId="069BC104">
-            <wp:extent cx="5176300" cy="2751209"/>
-            <wp:effectExtent l="0" t="0" r="5715" b="0"/>
-            <wp:docPr id="6" name="Imagen 6"/>
+          <wp:inline distT="0" distB="0" distL="0" distR="0" wp14:anchorId="368767A7" wp14:editId="36BC70E7">
+            <wp:extent cx="4992116" cy="2668138"/>
+            <wp:effectExtent l="0" t="0" r="0" b="0"/>
+            <wp:docPr id="41" name="Imagen 41"/>
             <wp:cNvGraphicFramePr>
               <a:graphicFrameLocks xmlns:a="http://schemas.openxmlformats.org/drawingml/2006/main" noChangeAspect="1"/>
             </wp:cNvGraphicFramePr>
@@ -743,14 +721,14 @@
                     <pic:cNvPicPr/>
                   </pic:nvPicPr>
                   <pic:blipFill rotWithShape="1">
-                    <a:blip r:embed="rId6"/>
-                    <a:srcRect l="23380" t="26211" r="24909" b="24905"/>
+                    <a:blip r:embed="rId10"/>
+                    <a:srcRect l="19213" t="25736" r="20722" b="17166"/>
                     <a:stretch/>
                   </pic:blipFill>
                   <pic:spPr bwMode="auto">
                     <a:xfrm>
                       <a:off x="0" y="0"/>
-                      <a:ext cx="5193025" cy="2760098"/>
+                      <a:ext cx="5019442" cy="2682743"/>
                     </a:xfrm>
                     <a:prstGeom prst="rect">
                       <a:avLst/>
@@ -792,48 +770,40 @@
         <w:rPr>
           <w:i/>
         </w:rPr>
-        <w:t>MainLauncher</w:t>
+        <w:t xml:space="preserve">MainLauncher </w:t>
+      </w:r>
+      <w:r>
+        <w:t xml:space="preserve">agregar el siguiente código para poder correr la clase </w:t>
       </w:r>
       <w:r>
         <w:rPr>
           <w:i/>
         </w:rPr>
-        <w:t xml:space="preserve"> </w:t>
-      </w:r>
-      <w:r>
-        <w:t xml:space="preserve">agregar </w:t>
-      </w:r>
-      <w:r>
-        <w:t xml:space="preserve">el siguiente código para poder correr la clase </w:t>
-      </w:r>
-      <w:r>
-        <w:rPr>
-          <w:i/>
-        </w:rPr>
         <w:t xml:space="preserve">Program.cs </w:t>
       </w:r>
       <w:r>
-        <w:t>(Esta clase se crea automáticamente al generar el proyecto)</w:t>
-      </w:r>
-      <w:r>
-        <w:t>.</w:t>
+        <w:t>(Esta clase se crea automáticamente al generar el proyecto).</w:t>
       </w:r>
     </w:p>
     <w:p>
       <w:pPr>
         <w:ind w:firstLine="0"/>
         <w:jc w:val="center"/>
-      </w:pPr>
-      <w:r>
         <w:rPr>
           <w:noProof/>
           <w:lang w:val="es-US" w:eastAsia="es-US"/>
         </w:rPr>
+      </w:pPr>
+      <w:r>
+        <w:rPr>
+          <w:noProof/>
+          <w:lang w:val="es-US" w:eastAsia="es-US"/>
+        </w:rPr>
         <w:drawing>
-          <wp:inline distT="0" distB="0" distL="0" distR="0" wp14:anchorId="20486882" wp14:editId="14DE0398">
-            <wp:extent cx="5046842" cy="2882189"/>
-            <wp:effectExtent l="0" t="0" r="1905" b="0"/>
-            <wp:docPr id="7" name="Imagen 7"/>
+          <wp:inline distT="0" distB="0" distL="0" distR="0" wp14:anchorId="69E16B0A" wp14:editId="77BBECAC">
+            <wp:extent cx="4301337" cy="3416447"/>
+            <wp:effectExtent l="0" t="0" r="4445" b="0"/>
+            <wp:docPr id="46" name="Imagen 46"/>
             <wp:cNvGraphicFramePr>
               <a:graphicFrameLocks xmlns:a="http://schemas.openxmlformats.org/drawingml/2006/main" noChangeAspect="1"/>
             </wp:cNvGraphicFramePr>
@@ -845,14 +815,14 @@
                     <pic:cNvPicPr/>
                   </pic:nvPicPr>
                   <pic:blipFill rotWithShape="1">
-                    <a:blip r:embed="rId7"/>
-                    <a:srcRect l="22292" t="20172" r="23617" b="24885"/>
+                    <a:blip r:embed="rId11"/>
+                    <a:srcRect l="21379" t="19938" r="29222" b="10274"/>
                     <a:stretch/>
                   </pic:blipFill>
                   <pic:spPr bwMode="auto">
                     <a:xfrm>
                       <a:off x="0" y="0"/>
-                      <a:ext cx="5089052" cy="2906295"/>
+                      <a:ext cx="4309115" cy="3422625"/>
                     </a:xfrm>
                     <a:prstGeom prst="rect">
                       <a:avLst/>
@@ -875,6 +845,47 @@
     </w:p>
     <w:p>
       <w:pPr>
+        <w:ind w:firstLine="0"/>
+        <w:rPr>
+          <w:noProof/>
+          <w:lang w:val="es-US" w:eastAsia="es-US"/>
+        </w:rPr>
+      </w:pPr>
+    </w:p>
+    <w:p>
+      <w:pPr>
+        <w:ind w:firstLine="0"/>
+        <w:rPr>
+          <w:noProof/>
+          <w:lang w:val="es-US" w:eastAsia="es-US"/>
+        </w:rPr>
+      </w:pPr>
+    </w:p>
+    <w:p>
+      <w:pPr>
+        <w:ind w:firstLine="0"/>
+        <w:rPr>
+          <w:noProof/>
+          <w:lang w:val="es-US" w:eastAsia="es-US"/>
+        </w:rPr>
+      </w:pPr>
+    </w:p>
+    <w:p>
+      <w:pPr>
+        <w:ind w:firstLine="0"/>
+        <w:rPr>
+          <w:noProof/>
+          <w:lang w:val="es-US" w:eastAsia="es-US"/>
+        </w:rPr>
+      </w:pPr>
+    </w:p>
+    <w:p>
+      <w:pPr>
+        <w:ind w:firstLine="0"/>
+      </w:pPr>
+    </w:p>
+    <w:p>
+      <w:pPr>
         <w:pStyle w:val="Ttulo3"/>
       </w:pPr>
       <w:r>
@@ -886,14 +897,6 @@
         </w:rPr>
         <w:t>Program.cs</w:t>
       </w:r>
-      <w:bookmarkStart w:id="0" w:name="_GoBack"/>
-      <w:bookmarkEnd w:id="0"/>
-    </w:p>
-    <w:p>
-      <w:pPr>
-        <w:ind w:firstLine="0"/>
-        <w:jc w:val="center"/>
-      </w:pPr>
     </w:p>
     <w:p>
       <w:pPr>
@@ -904,7 +907,6 @@
         </w:numPr>
       </w:pPr>
       <w:r>
-        <w:lastRenderedPageBreak/>
         <w:t>Dentro del botón Examinar, buscar la carpeta donde se encuentran las librerías dll y agregarlas.</w:t>
       </w:r>
     </w:p>
@@ -934,7 +936,7 @@
                     <pic:cNvPicPr/>
                   </pic:nvPicPr>
                   <pic:blipFill rotWithShape="1">
-                    <a:blip r:embed="rId8"/>
+                    <a:blip r:embed="rId12"/>
                     <a:srcRect l="21510" t="28056" r="22574" b="18625"/>
                     <a:stretch/>
                   </pic:blipFill>
@@ -1082,6 +1084,7 @@
           <w:noProof/>
           <w:lang w:val="es-US" w:eastAsia="es-US"/>
         </w:rPr>
+        <w:lastRenderedPageBreak/>
         <w:drawing>
           <wp:inline distT="0" distB="0" distL="0" distR="0" wp14:anchorId="24D04DED" wp14:editId="664A51FD">
             <wp:extent cx="5413248" cy="2876906"/>
@@ -1098,7 +1101,7 @@
                     <pic:cNvPicPr/>
                   </pic:nvPicPr>
                   <pic:blipFill rotWithShape="1">
-                    <a:blip r:embed="rId9"/>
+                    <a:blip r:embed="rId13"/>
                     <a:srcRect l="21378" t="31994" r="22444" b="14904"/>
                     <a:stretch/>
                   </pic:blipFill>
@@ -1169,7 +1172,7 @@
                     <pic:cNvPicPr/>
                   </pic:nvPicPr>
                   <pic:blipFill rotWithShape="1">
-                    <a:blip r:embed="rId10"/>
+                    <a:blip r:embed="rId14"/>
                     <a:srcRect l="21249" t="33385" r="22835" b="13852"/>
                     <a:stretch/>
                   </pic:blipFill>
@@ -1248,7 +1251,7 @@
                     <pic:cNvPicPr/>
                   </pic:nvPicPr>
                   <pic:blipFill rotWithShape="1">
-                    <a:blip r:embed="rId11"/>
+                    <a:blip r:embed="rId15"/>
                     <a:srcRect l="21379" t="22491" r="21792" b="12365"/>
                     <a:stretch/>
                   </pic:blipFill>

</xml_diff>